<commit_message>
Leaflet y el plugin Omnivore de Mapbox
</commit_message>
<xml_diff>
--- a/App Clubes Pelota Pie.docx
+++ b/App Clubes Pelota Pie.docx
@@ -14734,7 +14734,1150 @@
       <w:proofErr w:type="spellEnd"/>
     </w:p>
     <w:p/>
+    <w:p>
+      <w:r>
+        <w:lastRenderedPageBreak/>
+        <w:t xml:space="preserve">te guío paso a paso para hacer pública tu </w:t>
+      </w:r>
+      <w:proofErr w:type="gramStart"/>
+      <w:r>
+        <w:t>app</w:t>
+      </w:r>
+      <w:proofErr w:type="gramEnd"/>
+      <w:r>
+        <w:t xml:space="preserve"> en </w:t>
+      </w:r>
+      <w:r>
+        <w:rPr>
+          <w:b/>
+          <w:bCs/>
+        </w:rPr>
+        <w:t>GitHub Pages</w:t>
+      </w:r>
+      <w:r>
+        <w:t xml:space="preserve">. Asumo que ya tienes un repositorio con tu aplicación </w:t>
+      </w:r>
+      <w:proofErr w:type="spellStart"/>
+      <w:r>
+        <w:t>frontend</w:t>
+      </w:r>
+      <w:proofErr w:type="spellEnd"/>
+      <w:r>
+        <w:t xml:space="preserve"> (HTML/CSS/JS o SAPUI5) en GitHub.</w:t>
+      </w:r>
+    </w:p>
+    <w:p>
+      <w:r>
+        <w:pict w14:anchorId="64301D97">
+          <v:rect id="_x0000_i1203" style="width:0;height:1.5pt" o:hralign="center" o:hrstd="t" o:hr="t" fillcolor="#a0a0a0" stroked="f"/>
+        </w:pict>
+      </w:r>
+    </w:p>
+    <w:p>
+      <w:pPr>
+        <w:rPr>
+          <w:b/>
+          <w:bCs/>
+        </w:rPr>
+      </w:pPr>
+      <w:r>
+        <w:rPr>
+          <w:b/>
+          <w:bCs/>
+        </w:rPr>
+        <w:t>1. Subir tu proyecto a GitHub</w:t>
+      </w:r>
+    </w:p>
+    <w:p>
+      <w:pPr>
+        <w:numPr>
+          <w:ilvl w:val="0"/>
+          <w:numId w:val="42"/>
+        </w:numPr>
+      </w:pPr>
+      <w:r>
+        <w:t>Si aún no lo hiciste, crea un repositorio en GitHub.</w:t>
+      </w:r>
+    </w:p>
+    <w:p>
+      <w:pPr>
+        <w:numPr>
+          <w:ilvl w:val="0"/>
+          <w:numId w:val="42"/>
+        </w:numPr>
+      </w:pPr>
+      <w:r>
+        <w:t>Desde tu proyecto local:</w:t>
+      </w:r>
+    </w:p>
+    <w:p>
+      <w:pPr>
+        <w:numPr>
+          <w:ilvl w:val="0"/>
+          <w:numId w:val="42"/>
+        </w:numPr>
+        <w:tabs>
+          <w:tab w:val="clear" w:pos="720"/>
+        </w:tabs>
+      </w:pPr>
+      <w:proofErr w:type="spellStart"/>
+      <w:r>
+        <w:t>git</w:t>
+      </w:r>
+      <w:proofErr w:type="spellEnd"/>
+      <w:r>
+        <w:t xml:space="preserve"> </w:t>
+      </w:r>
+      <w:proofErr w:type="spellStart"/>
+      <w:r>
+        <w:t>init</w:t>
+      </w:r>
+      <w:proofErr w:type="spellEnd"/>
+    </w:p>
+    <w:p>
+      <w:pPr>
+        <w:numPr>
+          <w:ilvl w:val="0"/>
+          <w:numId w:val="42"/>
+        </w:numPr>
+        <w:tabs>
+          <w:tab w:val="clear" w:pos="720"/>
+        </w:tabs>
+      </w:pPr>
+      <w:proofErr w:type="spellStart"/>
+      <w:r>
+        <w:t>git</w:t>
+      </w:r>
+      <w:proofErr w:type="spellEnd"/>
+      <w:r>
+        <w:t xml:space="preserve"> </w:t>
+      </w:r>
+      <w:proofErr w:type="spellStart"/>
+      <w:proofErr w:type="gramStart"/>
+      <w:r>
+        <w:t>add</w:t>
+      </w:r>
+      <w:proofErr w:type="spellEnd"/>
+      <w:r>
+        <w:t xml:space="preserve"> .</w:t>
+      </w:r>
+      <w:proofErr w:type="gramEnd"/>
+    </w:p>
+    <w:p>
+      <w:pPr>
+        <w:numPr>
+          <w:ilvl w:val="0"/>
+          <w:numId w:val="42"/>
+        </w:numPr>
+        <w:tabs>
+          <w:tab w:val="clear" w:pos="720"/>
+        </w:tabs>
+      </w:pPr>
+      <w:proofErr w:type="spellStart"/>
+      <w:r>
+        <w:t>git</w:t>
+      </w:r>
+      <w:proofErr w:type="spellEnd"/>
+      <w:r>
+        <w:t xml:space="preserve"> </w:t>
+      </w:r>
+      <w:proofErr w:type="spellStart"/>
+      <w:r>
+        <w:t>commit</w:t>
+      </w:r>
+      <w:proofErr w:type="spellEnd"/>
+      <w:r>
+        <w:t xml:space="preserve"> -m "Primer </w:t>
+      </w:r>
+      <w:proofErr w:type="spellStart"/>
+      <w:r>
+        <w:t>commit</w:t>
+      </w:r>
+      <w:proofErr w:type="spellEnd"/>
+      <w:r>
+        <w:t>"</w:t>
+      </w:r>
+    </w:p>
+    <w:p>
+      <w:pPr>
+        <w:numPr>
+          <w:ilvl w:val="0"/>
+          <w:numId w:val="42"/>
+        </w:numPr>
+        <w:tabs>
+          <w:tab w:val="clear" w:pos="720"/>
+        </w:tabs>
+      </w:pPr>
+      <w:proofErr w:type="spellStart"/>
+      <w:r>
+        <w:t>git</w:t>
+      </w:r>
+      <w:proofErr w:type="spellEnd"/>
+      <w:r>
+        <w:t xml:space="preserve"> </w:t>
+      </w:r>
+      <w:proofErr w:type="spellStart"/>
+      <w:r>
+        <w:t>branch</w:t>
+      </w:r>
+      <w:proofErr w:type="spellEnd"/>
+      <w:r>
+        <w:t xml:space="preserve"> -M </w:t>
+      </w:r>
+      <w:proofErr w:type="spellStart"/>
+      <w:r>
+        <w:t>main</w:t>
+      </w:r>
+      <w:proofErr w:type="spellEnd"/>
+    </w:p>
+    <w:p>
+      <w:pPr>
+        <w:numPr>
+          <w:ilvl w:val="0"/>
+          <w:numId w:val="42"/>
+        </w:numPr>
+        <w:tabs>
+          <w:tab w:val="clear" w:pos="720"/>
+        </w:tabs>
+      </w:pPr>
+      <w:proofErr w:type="spellStart"/>
+      <w:r>
+        <w:t>git</w:t>
+      </w:r>
+      <w:proofErr w:type="spellEnd"/>
+      <w:r>
+        <w:t xml:space="preserve"> remote </w:t>
+      </w:r>
+      <w:proofErr w:type="spellStart"/>
+      <w:r>
+        <w:t>add</w:t>
+      </w:r>
+      <w:proofErr w:type="spellEnd"/>
+      <w:r>
+        <w:t xml:space="preserve"> </w:t>
+      </w:r>
+      <w:proofErr w:type="spellStart"/>
+      <w:r>
+        <w:t>origin</w:t>
+      </w:r>
+      <w:proofErr w:type="spellEnd"/>
+      <w:r>
+        <w:t xml:space="preserve"> https://github.com/TU_USUARIO/TU_REPO.git</w:t>
+      </w:r>
+    </w:p>
+    <w:p>
+      <w:pPr>
+        <w:numPr>
+          <w:ilvl w:val="0"/>
+          <w:numId w:val="42"/>
+        </w:numPr>
+        <w:tabs>
+          <w:tab w:val="clear" w:pos="720"/>
+        </w:tabs>
+      </w:pPr>
+      <w:proofErr w:type="spellStart"/>
+      <w:r>
+        <w:t>git</w:t>
+      </w:r>
+      <w:proofErr w:type="spellEnd"/>
+      <w:r>
+        <w:t xml:space="preserve"> </w:t>
+      </w:r>
+      <w:proofErr w:type="spellStart"/>
+      <w:r>
+        <w:t>push</w:t>
+      </w:r>
+      <w:proofErr w:type="spellEnd"/>
+      <w:r>
+        <w:t xml:space="preserve"> -u </w:t>
+      </w:r>
+      <w:proofErr w:type="spellStart"/>
+      <w:r>
+        <w:t>origin</w:t>
+      </w:r>
+      <w:proofErr w:type="spellEnd"/>
+      <w:r>
+        <w:t xml:space="preserve"> </w:t>
+      </w:r>
+      <w:proofErr w:type="spellStart"/>
+      <w:r>
+        <w:t>main</w:t>
+      </w:r>
+      <w:proofErr w:type="spellEnd"/>
+    </w:p>
+    <w:p>
+      <w:r>
+        <w:pict w14:anchorId="24EC1DB2">
+          <v:rect id="_x0000_i1204" style="width:0;height:1.5pt" o:hralign="center" o:hrstd="t" o:hr="t" fillcolor="#a0a0a0" stroked="f"/>
+        </w:pict>
+      </w:r>
+    </w:p>
+    <w:p>
+      <w:pPr>
+        <w:rPr>
+          <w:b/>
+          <w:bCs/>
+        </w:rPr>
+      </w:pPr>
+      <w:r>
+        <w:rPr>
+          <w:b/>
+          <w:bCs/>
+        </w:rPr>
+        <w:t>2. Configurar GitHub Pages</w:t>
+      </w:r>
+    </w:p>
+    <w:p>
+      <w:pPr>
+        <w:numPr>
+          <w:ilvl w:val="0"/>
+          <w:numId w:val="43"/>
+        </w:numPr>
+      </w:pPr>
+      <w:r>
+        <w:t>Ve a tu repositorio en GitHub.</w:t>
+      </w:r>
+    </w:p>
+    <w:p>
+      <w:pPr>
+        <w:numPr>
+          <w:ilvl w:val="0"/>
+          <w:numId w:val="43"/>
+        </w:numPr>
+      </w:pPr>
+      <w:r>
+        <w:t xml:space="preserve">Haz clic en </w:t>
+      </w:r>
+      <w:proofErr w:type="spellStart"/>
+      <w:r>
+        <w:rPr>
+          <w:b/>
+          <w:bCs/>
+        </w:rPr>
+        <w:t>Settings</w:t>
+      </w:r>
+      <w:proofErr w:type="spellEnd"/>
+      <w:r>
+        <w:t xml:space="preserve"> → </w:t>
+      </w:r>
+      <w:r>
+        <w:rPr>
+          <w:b/>
+          <w:bCs/>
+        </w:rPr>
+        <w:t>Pages</w:t>
+      </w:r>
+      <w:r>
+        <w:t xml:space="preserve"> (en la barra lateral izquierda).</w:t>
+      </w:r>
+    </w:p>
+    <w:p>
+      <w:pPr>
+        <w:numPr>
+          <w:ilvl w:val="0"/>
+          <w:numId w:val="43"/>
+        </w:numPr>
+      </w:pPr>
+      <w:r>
+        <w:t xml:space="preserve">En </w:t>
+      </w:r>
+      <w:proofErr w:type="spellStart"/>
+      <w:r>
+        <w:rPr>
+          <w:b/>
+          <w:bCs/>
+        </w:rPr>
+        <w:t>Source</w:t>
+      </w:r>
+      <w:proofErr w:type="spellEnd"/>
+      <w:r>
+        <w:t xml:space="preserve"> selecciona la rama desde la que quieres publicar, normalmente:</w:t>
+      </w:r>
+    </w:p>
+    <w:p>
+      <w:pPr>
+        <w:numPr>
+          <w:ilvl w:val="1"/>
+          <w:numId w:val="43"/>
+        </w:numPr>
+      </w:pPr>
+      <w:r>
+        <w:rPr>
+          <w:b/>
+          <w:bCs/>
+        </w:rPr>
+        <w:t>Branch:</w:t>
+      </w:r>
+      <w:r>
+        <w:t xml:space="preserve"> </w:t>
+      </w:r>
+      <w:proofErr w:type="spellStart"/>
+      <w:r>
+        <w:t>main</w:t>
+      </w:r>
+      <w:proofErr w:type="spellEnd"/>
+    </w:p>
+    <w:p>
+      <w:pPr>
+        <w:numPr>
+          <w:ilvl w:val="1"/>
+          <w:numId w:val="43"/>
+        </w:numPr>
+      </w:pPr>
+      <w:r>
+        <w:rPr>
+          <w:b/>
+          <w:bCs/>
+        </w:rPr>
+        <w:t>Folder:</w:t>
+      </w:r>
+      <w:r>
+        <w:t xml:space="preserve"> / (</w:t>
+      </w:r>
+      <w:proofErr w:type="spellStart"/>
+      <w:r>
+        <w:t>root</w:t>
+      </w:r>
+      <w:proofErr w:type="spellEnd"/>
+      <w:r>
+        <w:t>) si los archivos HTML están en la raíz o /</w:t>
+      </w:r>
+      <w:proofErr w:type="spellStart"/>
+      <w:r>
+        <w:t>docs</w:t>
+      </w:r>
+      <w:proofErr w:type="spellEnd"/>
+      <w:r>
+        <w:t xml:space="preserve"> si pusiste los archivos en una carpeta docs.</w:t>
+      </w:r>
+    </w:p>
+    <w:p>
+      <w:pPr>
+        <w:numPr>
+          <w:ilvl w:val="0"/>
+          <w:numId w:val="43"/>
+        </w:numPr>
+      </w:pPr>
+      <w:r>
+        <w:t xml:space="preserve">Haz clic en </w:t>
+      </w:r>
+      <w:proofErr w:type="spellStart"/>
+      <w:r>
+        <w:rPr>
+          <w:b/>
+          <w:bCs/>
+        </w:rPr>
+        <w:t>Save</w:t>
+      </w:r>
+      <w:proofErr w:type="spellEnd"/>
+      <w:r>
+        <w:t>.</w:t>
+      </w:r>
+    </w:p>
+    <w:p>
+      <w:r>
+        <w:t>GitHub generará un enlace de publicación, algo como:</w:t>
+      </w:r>
+    </w:p>
+    <w:p>
+      <w:hyperlink r:id="rId12" w:history="1">
+        <w:r>
+          <w:rPr>
+            <w:rStyle w:val="Hipervnculo"/>
+          </w:rPr>
+          <w:t>https://TU_USUARIO.github.io/TU_REPO/</w:t>
+        </w:r>
+      </w:hyperlink>
+    </w:p>
     <w:p/>
+    <w:p>
+      <w:pPr>
+        <w:rPr>
+          <w:b/>
+          <w:bCs/>
+        </w:rPr>
+      </w:pPr>
+      <w:r>
+        <w:rPr>
+          <w:b/>
+          <w:bCs/>
+        </w:rPr>
+        <w:t>3. Esperar la publicación</w:t>
+      </w:r>
+    </w:p>
+    <w:p>
+      <w:pPr>
+        <w:numPr>
+          <w:ilvl w:val="0"/>
+          <w:numId w:val="44"/>
+        </w:numPr>
+      </w:pPr>
+      <w:r>
+        <w:t>Puede tardar unos segundos o minutos.</w:t>
+      </w:r>
+    </w:p>
+    <w:p>
+      <w:pPr>
+        <w:numPr>
+          <w:ilvl w:val="0"/>
+          <w:numId w:val="44"/>
+        </w:numPr>
+      </w:pPr>
+      <w:r>
+        <w:t>GitHub mostrará un mensaje con el enlace público una vez listo.</w:t>
+      </w:r>
+    </w:p>
+    <w:p>
+      <w:pPr>
+        <w:numPr>
+          <w:ilvl w:val="0"/>
+          <w:numId w:val="44"/>
+        </w:numPr>
+      </w:pPr>
+      <w:r>
+        <w:t xml:space="preserve">Tu </w:t>
+      </w:r>
+      <w:proofErr w:type="gramStart"/>
+      <w:r>
+        <w:t>app</w:t>
+      </w:r>
+      <w:proofErr w:type="gramEnd"/>
+      <w:r>
+        <w:t xml:space="preserve"> ahora es accesible desde cualquier navegador.</w:t>
+      </w:r>
+    </w:p>
+    <w:p>
+      <w:r>
+        <w:pict w14:anchorId="12D29A8F">
+          <v:rect id="_x0000_i1219" style="width:0;height:1.5pt" o:hralign="center" o:hrstd="t" o:hr="t" fillcolor="#a0a0a0" stroked="f"/>
+        </w:pict>
+      </w:r>
+    </w:p>
+    <w:p>
+      <w:pPr>
+        <w:rPr>
+          <w:b/>
+          <w:bCs/>
+        </w:rPr>
+      </w:pPr>
+      <w:r>
+        <w:rPr>
+          <w:b/>
+          <w:bCs/>
+        </w:rPr>
+        <w:t xml:space="preserve">4. Nota para </w:t>
+      </w:r>
+      <w:proofErr w:type="gramStart"/>
+      <w:r>
+        <w:rPr>
+          <w:b/>
+          <w:bCs/>
+        </w:rPr>
+        <w:t>apps</w:t>
+      </w:r>
+      <w:proofErr w:type="gramEnd"/>
+      <w:r>
+        <w:rPr>
+          <w:b/>
+          <w:bCs/>
+        </w:rPr>
+        <w:t xml:space="preserve"> con rutas internas (SPA)</w:t>
+      </w:r>
+    </w:p>
+    <w:p>
+      <w:pPr>
+        <w:numPr>
+          <w:ilvl w:val="0"/>
+          <w:numId w:val="45"/>
+        </w:numPr>
+      </w:pPr>
+      <w:r>
+        <w:lastRenderedPageBreak/>
+        <w:t xml:space="preserve">Si tu </w:t>
+      </w:r>
+      <w:proofErr w:type="gramStart"/>
+      <w:r>
+        <w:t>app</w:t>
+      </w:r>
+      <w:proofErr w:type="gramEnd"/>
+      <w:r>
+        <w:t xml:space="preserve"> usa rutas como SAPUI5 </w:t>
+      </w:r>
+      <w:proofErr w:type="spellStart"/>
+      <w:r>
+        <w:t>routing</w:t>
+      </w:r>
+      <w:proofErr w:type="spellEnd"/>
+      <w:r>
+        <w:t xml:space="preserve"> o </w:t>
+      </w:r>
+      <w:proofErr w:type="spellStart"/>
+      <w:r>
+        <w:t>React</w:t>
+      </w:r>
+      <w:proofErr w:type="spellEnd"/>
+      <w:r>
+        <w:t xml:space="preserve"> </w:t>
+      </w:r>
+      <w:proofErr w:type="spellStart"/>
+      <w:r>
+        <w:t>Router</w:t>
+      </w:r>
+      <w:proofErr w:type="spellEnd"/>
+      <w:r>
+        <w:t>, es posible que tengas que agregar un 404.html que redirija al index.html.</w:t>
+      </w:r>
+    </w:p>
+    <w:p>
+      <w:pPr>
+        <w:numPr>
+          <w:ilvl w:val="0"/>
+          <w:numId w:val="45"/>
+        </w:numPr>
+      </w:pPr>
+      <w:r>
+        <w:t>Para SAPUI5 puro, normalmente funciona solo con archivos estáticos.</w:t>
+      </w:r>
+    </w:p>
+    <w:p>
+      <w:r>
+        <w:pict w14:anchorId="34801A3F">
+          <v:rect id="_x0000_i1220" style="width:0;height:1.5pt" o:hralign="center" o:hrstd="t" o:hr="t" fillcolor="#a0a0a0" stroked="f"/>
+        </w:pict>
+      </w:r>
+    </w:p>
+    <w:p>
+      <w:r>
+        <w:t xml:space="preserve">Si quieres, te puedo dar una </w:t>
+      </w:r>
+      <w:r>
+        <w:rPr>
+          <w:b/>
+          <w:bCs/>
+        </w:rPr>
+        <w:t xml:space="preserve">guía rápida para hacer que una </w:t>
+      </w:r>
+      <w:proofErr w:type="gramStart"/>
+      <w:r>
+        <w:rPr>
+          <w:b/>
+          <w:bCs/>
+        </w:rPr>
+        <w:t>app</w:t>
+      </w:r>
+      <w:proofErr w:type="gramEnd"/>
+      <w:r>
+        <w:rPr>
+          <w:b/>
+          <w:bCs/>
+        </w:rPr>
+        <w:t xml:space="preserve"> SAPUI5 se publique directamente en GitHub Pages</w:t>
+      </w:r>
+      <w:r>
+        <w:t xml:space="preserve">, incluyendo configuración mínima para que funcione sin servidor </w:t>
+      </w:r>
+      <w:proofErr w:type="spellStart"/>
+      <w:r>
+        <w:t>backend</w:t>
+      </w:r>
+      <w:proofErr w:type="spellEnd"/>
+      <w:r>
+        <w:t>.</w:t>
+      </w:r>
+    </w:p>
+    <w:p>
+      <w:r>
+        <w:t>¿</w:t>
+      </w:r>
+      <w:proofErr w:type="spellStart"/>
+      <w:r>
+        <w:t>Querés</w:t>
+      </w:r>
+      <w:proofErr w:type="spellEnd"/>
+      <w:r>
+        <w:t xml:space="preserve"> que haga eso?</w:t>
+      </w:r>
+    </w:p>
+    <w:p>
+      <w:r>
+        <w:t xml:space="preserve">la </w:t>
+      </w:r>
+      <w:r>
+        <w:rPr>
+          <w:b/>
+          <w:bCs/>
+        </w:rPr>
+        <w:t>URL publicada debería aparecer justo debajo del selector de Branch y Folder</w:t>
+      </w:r>
+      <w:r>
+        <w:t>, donde dice:</w:t>
+      </w:r>
+    </w:p>
+    <w:p>
+      <w:r>
+        <w:rPr>
+          <w:i/>
+          <w:iCs/>
+        </w:rPr>
+        <w:t>"</w:t>
+      </w:r>
+      <w:proofErr w:type="spellStart"/>
+      <w:r>
+        <w:rPr>
+          <w:i/>
+          <w:iCs/>
+        </w:rPr>
+        <w:t>Your</w:t>
+      </w:r>
+      <w:proofErr w:type="spellEnd"/>
+      <w:r>
+        <w:rPr>
+          <w:i/>
+          <w:iCs/>
+        </w:rPr>
+        <w:t xml:space="preserve"> GitHub Pages site </w:t>
+      </w:r>
+      <w:proofErr w:type="spellStart"/>
+      <w:r>
+        <w:rPr>
+          <w:i/>
+          <w:iCs/>
+        </w:rPr>
+        <w:t>is</w:t>
+      </w:r>
+      <w:proofErr w:type="spellEnd"/>
+      <w:r>
+        <w:rPr>
+          <w:i/>
+          <w:iCs/>
+        </w:rPr>
+        <w:t xml:space="preserve"> </w:t>
+      </w:r>
+      <w:proofErr w:type="spellStart"/>
+      <w:r>
+        <w:rPr>
+          <w:i/>
+          <w:iCs/>
+        </w:rPr>
+        <w:t>currently</w:t>
+      </w:r>
+      <w:proofErr w:type="spellEnd"/>
+      <w:r>
+        <w:rPr>
+          <w:i/>
+          <w:iCs/>
+        </w:rPr>
+        <w:t xml:space="preserve"> </w:t>
+      </w:r>
+      <w:proofErr w:type="spellStart"/>
+      <w:r>
+        <w:rPr>
+          <w:i/>
+          <w:iCs/>
+        </w:rPr>
+        <w:t>being</w:t>
+      </w:r>
+      <w:proofErr w:type="spellEnd"/>
+      <w:r>
+        <w:rPr>
+          <w:i/>
+          <w:iCs/>
+        </w:rPr>
+        <w:t xml:space="preserve"> </w:t>
+      </w:r>
+      <w:proofErr w:type="spellStart"/>
+      <w:r>
+        <w:rPr>
+          <w:i/>
+          <w:iCs/>
+        </w:rPr>
+        <w:t>built</w:t>
+      </w:r>
+      <w:proofErr w:type="spellEnd"/>
+      <w:r>
+        <w:rPr>
+          <w:i/>
+          <w:iCs/>
+        </w:rPr>
+        <w:t xml:space="preserve"> </w:t>
+      </w:r>
+      <w:proofErr w:type="spellStart"/>
+      <w:r>
+        <w:rPr>
+          <w:i/>
+          <w:iCs/>
+        </w:rPr>
+        <w:t>from</w:t>
+      </w:r>
+      <w:proofErr w:type="spellEnd"/>
+      <w:r>
+        <w:rPr>
+          <w:i/>
+          <w:iCs/>
+        </w:rPr>
+        <w:t xml:space="preserve"> </w:t>
+      </w:r>
+      <w:proofErr w:type="spellStart"/>
+      <w:r>
+        <w:rPr>
+          <w:i/>
+          <w:iCs/>
+        </w:rPr>
+        <w:t>the</w:t>
+      </w:r>
+      <w:proofErr w:type="spellEnd"/>
+      <w:r>
+        <w:rPr>
+          <w:i/>
+          <w:iCs/>
+        </w:rPr>
+        <w:t xml:space="preserve"> </w:t>
+      </w:r>
+      <w:proofErr w:type="spellStart"/>
+      <w:r>
+        <w:rPr>
+          <w:i/>
+          <w:iCs/>
+        </w:rPr>
+        <w:t>main</w:t>
+      </w:r>
+      <w:proofErr w:type="spellEnd"/>
+      <w:r>
+        <w:rPr>
+          <w:i/>
+          <w:iCs/>
+        </w:rPr>
+        <w:t xml:space="preserve"> </w:t>
+      </w:r>
+      <w:proofErr w:type="spellStart"/>
+      <w:r>
+        <w:rPr>
+          <w:i/>
+          <w:iCs/>
+        </w:rPr>
+        <w:t>branch</w:t>
+      </w:r>
+      <w:proofErr w:type="spellEnd"/>
+      <w:r>
+        <w:rPr>
+          <w:i/>
+          <w:iCs/>
+        </w:rPr>
+        <w:t xml:space="preserve">. </w:t>
+      </w:r>
+      <w:proofErr w:type="spellStart"/>
+      <w:r>
+        <w:rPr>
+          <w:i/>
+          <w:iCs/>
+        </w:rPr>
+        <w:t>Learn</w:t>
+      </w:r>
+      <w:proofErr w:type="spellEnd"/>
+      <w:r>
+        <w:rPr>
+          <w:i/>
+          <w:iCs/>
+        </w:rPr>
+        <w:t xml:space="preserve"> more </w:t>
+      </w:r>
+      <w:proofErr w:type="spellStart"/>
+      <w:r>
+        <w:rPr>
+          <w:i/>
+          <w:iCs/>
+        </w:rPr>
+        <w:t>about</w:t>
+      </w:r>
+      <w:proofErr w:type="spellEnd"/>
+      <w:r>
+        <w:rPr>
+          <w:i/>
+          <w:iCs/>
+        </w:rPr>
+        <w:t xml:space="preserve"> </w:t>
+      </w:r>
+      <w:proofErr w:type="spellStart"/>
+      <w:r>
+        <w:rPr>
+          <w:i/>
+          <w:iCs/>
+        </w:rPr>
+        <w:t>configuring</w:t>
+      </w:r>
+      <w:proofErr w:type="spellEnd"/>
+      <w:r>
+        <w:rPr>
+          <w:i/>
+          <w:iCs/>
+        </w:rPr>
+        <w:t xml:space="preserve"> </w:t>
+      </w:r>
+      <w:proofErr w:type="spellStart"/>
+      <w:r>
+        <w:rPr>
+          <w:i/>
+          <w:iCs/>
+        </w:rPr>
+        <w:t>the</w:t>
+      </w:r>
+      <w:proofErr w:type="spellEnd"/>
+      <w:r>
+        <w:rPr>
+          <w:i/>
+          <w:iCs/>
+        </w:rPr>
+        <w:t xml:space="preserve"> </w:t>
+      </w:r>
+      <w:proofErr w:type="spellStart"/>
+      <w:r>
+        <w:rPr>
+          <w:i/>
+          <w:iCs/>
+        </w:rPr>
+        <w:t>publishing</w:t>
+      </w:r>
+      <w:proofErr w:type="spellEnd"/>
+      <w:r>
+        <w:rPr>
+          <w:i/>
+          <w:iCs/>
+        </w:rPr>
+        <w:t xml:space="preserve"> </w:t>
+      </w:r>
+      <w:proofErr w:type="spellStart"/>
+      <w:r>
+        <w:rPr>
+          <w:i/>
+          <w:iCs/>
+        </w:rPr>
+        <w:t>source</w:t>
+      </w:r>
+      <w:proofErr w:type="spellEnd"/>
+      <w:r>
+        <w:rPr>
+          <w:i/>
+          <w:iCs/>
+        </w:rPr>
+        <w:t xml:space="preserve"> </w:t>
+      </w:r>
+      <w:proofErr w:type="spellStart"/>
+      <w:r>
+        <w:rPr>
+          <w:i/>
+          <w:iCs/>
+        </w:rPr>
+        <w:t>for</w:t>
+      </w:r>
+      <w:proofErr w:type="spellEnd"/>
+      <w:r>
+        <w:rPr>
+          <w:i/>
+          <w:iCs/>
+        </w:rPr>
+        <w:t xml:space="preserve"> </w:t>
+      </w:r>
+      <w:proofErr w:type="spellStart"/>
+      <w:r>
+        <w:rPr>
+          <w:i/>
+          <w:iCs/>
+        </w:rPr>
+        <w:t>your</w:t>
+      </w:r>
+      <w:proofErr w:type="spellEnd"/>
+      <w:r>
+        <w:rPr>
+          <w:i/>
+          <w:iCs/>
+        </w:rPr>
+        <w:t xml:space="preserve"> site."</w:t>
+      </w:r>
+    </w:p>
+    <w:p>
+      <w:r>
+        <w:t xml:space="preserve">Una vez que GitHub termine de generar el sitio, aparecerá un enlace </w:t>
+      </w:r>
+      <w:proofErr w:type="spellStart"/>
+      <w:r>
+        <w:t>clickeable</w:t>
+      </w:r>
+      <w:proofErr w:type="spellEnd"/>
+      <w:r>
+        <w:t xml:space="preserve"> con el formato:</w:t>
+      </w:r>
+    </w:p>
+    <w:p>
+      <w:r>
+        <w:t>https://TU_USUARIO.github.io/TU_REPO/</w:t>
+      </w:r>
+    </w:p>
+    <w:p>
+      <w:r>
+        <w:t>En tu caso debería ser algo como:</w:t>
+      </w:r>
+    </w:p>
+    <w:p>
+      <w:r>
+        <w:t>https://ericus38383.github.io/ClubFinderPWA/</w:t>
+      </w:r>
+    </w:p>
+    <w:p>
+      <w:r>
+        <w:t>Si no aparece:</w:t>
+      </w:r>
+    </w:p>
+    <w:p>
+      <w:pPr>
+        <w:numPr>
+          <w:ilvl w:val="0"/>
+          <w:numId w:val="46"/>
+        </w:numPr>
+      </w:pPr>
+      <w:proofErr w:type="spellStart"/>
+      <w:r>
+        <w:t>Asegurate</w:t>
+      </w:r>
+      <w:proofErr w:type="spellEnd"/>
+      <w:r>
+        <w:t xml:space="preserve"> de que tu rama </w:t>
+      </w:r>
+      <w:proofErr w:type="spellStart"/>
+      <w:r>
+        <w:t>main</w:t>
+      </w:r>
+      <w:proofErr w:type="spellEnd"/>
+      <w:r>
+        <w:t xml:space="preserve"> tenga un index.html en la raíz o en la carpeta que seleccionaste (/</w:t>
+      </w:r>
+      <w:proofErr w:type="spellStart"/>
+      <w:r>
+        <w:t>root</w:t>
+      </w:r>
+      <w:proofErr w:type="spellEnd"/>
+      <w:r>
+        <w:t xml:space="preserve"> o /</w:t>
+      </w:r>
+      <w:proofErr w:type="spellStart"/>
+      <w:r>
+        <w:t>docs</w:t>
+      </w:r>
+      <w:proofErr w:type="spellEnd"/>
+      <w:r>
+        <w:t>).</w:t>
+      </w:r>
+    </w:p>
+    <w:p>
+      <w:pPr>
+        <w:numPr>
+          <w:ilvl w:val="0"/>
+          <w:numId w:val="46"/>
+        </w:numPr>
+      </w:pPr>
+      <w:r>
+        <w:t>Espera unos minutos, a veces tarda un par de minutos en procesar la primera publicación.</w:t>
+      </w:r>
+    </w:p>
+    <w:p>
+      <w:pPr>
+        <w:numPr>
+          <w:ilvl w:val="0"/>
+          <w:numId w:val="46"/>
+        </w:numPr>
+      </w:pPr>
+      <w:r>
+        <w:t xml:space="preserve">Actualiza la página de </w:t>
+      </w:r>
+      <w:proofErr w:type="spellStart"/>
+      <w:r>
+        <w:t>Settings</w:t>
+      </w:r>
+      <w:proofErr w:type="spellEnd"/>
+      <w:r>
+        <w:t xml:space="preserve"> → Pages, y debería aparecer el enlace.</w:t>
+      </w:r>
+    </w:p>
+    <w:p>
+      <w:r>
+        <w:t xml:space="preserve">Si </w:t>
+      </w:r>
+      <w:proofErr w:type="spellStart"/>
+      <w:r>
+        <w:t>querés</w:t>
+      </w:r>
+      <w:proofErr w:type="spellEnd"/>
+      <w:r>
+        <w:t xml:space="preserve">, te puedo indicar un </w:t>
+      </w:r>
+      <w:r>
+        <w:rPr>
+          <w:b/>
+          <w:bCs/>
+        </w:rPr>
+        <w:t>truco para forzar que GitHub genere la página y aparezca el enlace inmediatamente</w:t>
+      </w:r>
+      <w:r>
+        <w:t>. ¿</w:t>
+      </w:r>
+      <w:proofErr w:type="spellStart"/>
+      <w:r>
+        <w:t>Querés</w:t>
+      </w:r>
+      <w:proofErr w:type="spellEnd"/>
+      <w:r>
+        <w:t xml:space="preserve"> que lo haga?</w:t>
+      </w:r>
+    </w:p>
+    <w:p>
+      <w:hyperlink r:id="rId13" w:history="1">
+        <w:r>
+          <w:rPr>
+            <w:rStyle w:val="Hipervnculo"/>
+          </w:rPr>
+          <w:t>https://ericus38383.github.io/ClubFinderPWA/</w:t>
+        </w:r>
+      </w:hyperlink>
+    </w:p>
+    <w:p>
+      <w:r>
+        <w:lastRenderedPageBreak/>
+        <w:drawing>
+          <wp:inline distT="0" distB="0" distL="0" distR="0" wp14:anchorId="025BBCD6" wp14:editId="5F062D87">
+            <wp:extent cx="4324350" cy="2116182"/>
+            <wp:effectExtent l="0" t="0" r="0" b="0"/>
+            <wp:docPr id="1977020043" name="Imagen 1" descr="Interfaz de usuario gráfica, Texto, Aplicación, Sitio web&#10;&#10;El contenido generado por IA puede ser incorrecto."/>
+            <wp:cNvGraphicFramePr>
+              <a:graphicFrameLocks xmlns:a="http://schemas.openxmlformats.org/drawingml/2006/main" noChangeAspect="1"/>
+            </wp:cNvGraphicFramePr>
+            <a:graphic xmlns:a="http://schemas.openxmlformats.org/drawingml/2006/main">
+              <a:graphicData uri="http://schemas.openxmlformats.org/drawingml/2006/picture">
+                <pic:pic xmlns:pic="http://schemas.openxmlformats.org/drawingml/2006/picture">
+                  <pic:nvPicPr>
+                    <pic:cNvPr id="1977020043" name="Imagen 1" descr="Interfaz de usuario gráfica, Texto, Aplicación, Sitio web&#10;&#10;El contenido generado por IA puede ser incorrecto."/>
+                    <pic:cNvPicPr/>
+                  </pic:nvPicPr>
+                  <pic:blipFill>
+                    <a:blip r:embed="rId14"/>
+                    <a:stretch>
+                      <a:fillRect/>
+                    </a:stretch>
+                  </pic:blipFill>
+                  <pic:spPr>
+                    <a:xfrm>
+                      <a:off x="0" y="0"/>
+                      <a:ext cx="4326817" cy="2117389"/>
+                    </a:xfrm>
+                    <a:prstGeom prst="rect">
+                      <a:avLst/>
+                    </a:prstGeom>
+                  </pic:spPr>
+                </pic:pic>
+              </a:graphicData>
+            </a:graphic>
+          </wp:inline>
+        </w:drawing>
+      </w:r>
+    </w:p>
     <w:p/>
     <w:p/>
     <w:p/>
@@ -15921,6 +17064,268 @@
     </w:lvl>
   </w:abstractNum>
   <w:abstractNum w:abstractNumId="9" w15:restartNumberingAfterBreak="0">
+    <w:nsid w:val="0EC53F89"/>
+    <w:multiLevelType w:val="multilevel"/>
+    <w:tmpl w:val="76668494"/>
+    <w:lvl w:ilvl="0">
+      <w:start w:val="1"/>
+      <w:numFmt w:val="bullet"/>
+      <w:lvlText w:val=""/>
+      <w:lvlJc w:val="left"/>
+      <w:pPr>
+        <w:tabs>
+          <w:tab w:val="num" w:pos="720"/>
+        </w:tabs>
+        <w:ind w:left="720" w:hanging="360"/>
+      </w:pPr>
+      <w:rPr>
+        <w:rFonts w:ascii="Symbol" w:hAnsi="Symbol" w:hint="default"/>
+        <w:sz w:val="20"/>
+      </w:rPr>
+    </w:lvl>
+    <w:lvl w:ilvl="1" w:tentative="1">
+      <w:start w:val="1"/>
+      <w:numFmt w:val="bullet"/>
+      <w:lvlText w:val="o"/>
+      <w:lvlJc w:val="left"/>
+      <w:pPr>
+        <w:tabs>
+          <w:tab w:val="num" w:pos="1440"/>
+        </w:tabs>
+        <w:ind w:left="1440" w:hanging="360"/>
+      </w:pPr>
+      <w:rPr>
+        <w:rFonts w:ascii="Courier New" w:hAnsi="Courier New" w:hint="default"/>
+        <w:sz w:val="20"/>
+      </w:rPr>
+    </w:lvl>
+    <w:lvl w:ilvl="2" w:tentative="1">
+      <w:start w:val="1"/>
+      <w:numFmt w:val="bullet"/>
+      <w:lvlText w:val=""/>
+      <w:lvlJc w:val="left"/>
+      <w:pPr>
+        <w:tabs>
+          <w:tab w:val="num" w:pos="2160"/>
+        </w:tabs>
+        <w:ind w:left="2160" w:hanging="360"/>
+      </w:pPr>
+      <w:rPr>
+        <w:rFonts w:ascii="Wingdings" w:hAnsi="Wingdings" w:hint="default"/>
+        <w:sz w:val="20"/>
+      </w:rPr>
+    </w:lvl>
+    <w:lvl w:ilvl="3" w:tentative="1">
+      <w:start w:val="1"/>
+      <w:numFmt w:val="bullet"/>
+      <w:lvlText w:val=""/>
+      <w:lvlJc w:val="left"/>
+      <w:pPr>
+        <w:tabs>
+          <w:tab w:val="num" w:pos="2880"/>
+        </w:tabs>
+        <w:ind w:left="2880" w:hanging="360"/>
+      </w:pPr>
+      <w:rPr>
+        <w:rFonts w:ascii="Wingdings" w:hAnsi="Wingdings" w:hint="default"/>
+        <w:sz w:val="20"/>
+      </w:rPr>
+    </w:lvl>
+    <w:lvl w:ilvl="4" w:tentative="1">
+      <w:start w:val="1"/>
+      <w:numFmt w:val="bullet"/>
+      <w:lvlText w:val=""/>
+      <w:lvlJc w:val="left"/>
+      <w:pPr>
+        <w:tabs>
+          <w:tab w:val="num" w:pos="3600"/>
+        </w:tabs>
+        <w:ind w:left="3600" w:hanging="360"/>
+      </w:pPr>
+      <w:rPr>
+        <w:rFonts w:ascii="Wingdings" w:hAnsi="Wingdings" w:hint="default"/>
+        <w:sz w:val="20"/>
+      </w:rPr>
+    </w:lvl>
+    <w:lvl w:ilvl="5" w:tentative="1">
+      <w:start w:val="1"/>
+      <w:numFmt w:val="bullet"/>
+      <w:lvlText w:val=""/>
+      <w:lvlJc w:val="left"/>
+      <w:pPr>
+        <w:tabs>
+          <w:tab w:val="num" w:pos="4320"/>
+        </w:tabs>
+        <w:ind w:left="4320" w:hanging="360"/>
+      </w:pPr>
+      <w:rPr>
+        <w:rFonts w:ascii="Wingdings" w:hAnsi="Wingdings" w:hint="default"/>
+        <w:sz w:val="20"/>
+      </w:rPr>
+    </w:lvl>
+    <w:lvl w:ilvl="6" w:tentative="1">
+      <w:start w:val="1"/>
+      <w:numFmt w:val="bullet"/>
+      <w:lvlText w:val=""/>
+      <w:lvlJc w:val="left"/>
+      <w:pPr>
+        <w:tabs>
+          <w:tab w:val="num" w:pos="5040"/>
+        </w:tabs>
+        <w:ind w:left="5040" w:hanging="360"/>
+      </w:pPr>
+      <w:rPr>
+        <w:rFonts w:ascii="Wingdings" w:hAnsi="Wingdings" w:hint="default"/>
+        <w:sz w:val="20"/>
+      </w:rPr>
+    </w:lvl>
+    <w:lvl w:ilvl="7" w:tentative="1">
+      <w:start w:val="1"/>
+      <w:numFmt w:val="bullet"/>
+      <w:lvlText w:val=""/>
+      <w:lvlJc w:val="left"/>
+      <w:pPr>
+        <w:tabs>
+          <w:tab w:val="num" w:pos="5760"/>
+        </w:tabs>
+        <w:ind w:left="5760" w:hanging="360"/>
+      </w:pPr>
+      <w:rPr>
+        <w:rFonts w:ascii="Wingdings" w:hAnsi="Wingdings" w:hint="default"/>
+        <w:sz w:val="20"/>
+      </w:rPr>
+    </w:lvl>
+    <w:lvl w:ilvl="8" w:tentative="1">
+      <w:start w:val="1"/>
+      <w:numFmt w:val="bullet"/>
+      <w:lvlText w:val=""/>
+      <w:lvlJc w:val="left"/>
+      <w:pPr>
+        <w:tabs>
+          <w:tab w:val="num" w:pos="6480"/>
+        </w:tabs>
+        <w:ind w:left="6480" w:hanging="360"/>
+      </w:pPr>
+      <w:rPr>
+        <w:rFonts w:ascii="Wingdings" w:hAnsi="Wingdings" w:hint="default"/>
+        <w:sz w:val="20"/>
+      </w:rPr>
+    </w:lvl>
+  </w:abstractNum>
+  <w:abstractNum w:abstractNumId="10" w15:restartNumberingAfterBreak="0">
+    <w:nsid w:val="18495D03"/>
+    <w:multiLevelType w:val="multilevel"/>
+    <w:tmpl w:val="F8C0893A"/>
+    <w:lvl w:ilvl="0">
+      <w:start w:val="1"/>
+      <w:numFmt w:val="decimal"/>
+      <w:lvlText w:val="%1."/>
+      <w:lvlJc w:val="left"/>
+      <w:pPr>
+        <w:tabs>
+          <w:tab w:val="num" w:pos="720"/>
+        </w:tabs>
+        <w:ind w:left="720" w:hanging="360"/>
+      </w:pPr>
+    </w:lvl>
+    <w:lvl w:ilvl="1" w:tentative="1">
+      <w:start w:val="1"/>
+      <w:numFmt w:val="decimal"/>
+      <w:lvlText w:val="%2."/>
+      <w:lvlJc w:val="left"/>
+      <w:pPr>
+        <w:tabs>
+          <w:tab w:val="num" w:pos="1440"/>
+        </w:tabs>
+        <w:ind w:left="1440" w:hanging="360"/>
+      </w:pPr>
+    </w:lvl>
+    <w:lvl w:ilvl="2" w:tentative="1">
+      <w:start w:val="1"/>
+      <w:numFmt w:val="decimal"/>
+      <w:lvlText w:val="%3."/>
+      <w:lvlJc w:val="left"/>
+      <w:pPr>
+        <w:tabs>
+          <w:tab w:val="num" w:pos="2160"/>
+        </w:tabs>
+        <w:ind w:left="2160" w:hanging="360"/>
+      </w:pPr>
+    </w:lvl>
+    <w:lvl w:ilvl="3" w:tentative="1">
+      <w:start w:val="1"/>
+      <w:numFmt w:val="decimal"/>
+      <w:lvlText w:val="%4."/>
+      <w:lvlJc w:val="left"/>
+      <w:pPr>
+        <w:tabs>
+          <w:tab w:val="num" w:pos="2880"/>
+        </w:tabs>
+        <w:ind w:left="2880" w:hanging="360"/>
+      </w:pPr>
+    </w:lvl>
+    <w:lvl w:ilvl="4" w:tentative="1">
+      <w:start w:val="1"/>
+      <w:numFmt w:val="decimal"/>
+      <w:lvlText w:val="%5."/>
+      <w:lvlJc w:val="left"/>
+      <w:pPr>
+        <w:tabs>
+          <w:tab w:val="num" w:pos="3600"/>
+        </w:tabs>
+        <w:ind w:left="3600" w:hanging="360"/>
+      </w:pPr>
+    </w:lvl>
+    <w:lvl w:ilvl="5" w:tentative="1">
+      <w:start w:val="1"/>
+      <w:numFmt w:val="decimal"/>
+      <w:lvlText w:val="%6."/>
+      <w:lvlJc w:val="left"/>
+      <w:pPr>
+        <w:tabs>
+          <w:tab w:val="num" w:pos="4320"/>
+        </w:tabs>
+        <w:ind w:left="4320" w:hanging="360"/>
+      </w:pPr>
+    </w:lvl>
+    <w:lvl w:ilvl="6" w:tentative="1">
+      <w:start w:val="1"/>
+      <w:numFmt w:val="decimal"/>
+      <w:lvlText w:val="%7."/>
+      <w:lvlJc w:val="left"/>
+      <w:pPr>
+        <w:tabs>
+          <w:tab w:val="num" w:pos="5040"/>
+        </w:tabs>
+        <w:ind w:left="5040" w:hanging="360"/>
+      </w:pPr>
+    </w:lvl>
+    <w:lvl w:ilvl="7" w:tentative="1">
+      <w:start w:val="1"/>
+      <w:numFmt w:val="decimal"/>
+      <w:lvlText w:val="%8."/>
+      <w:lvlJc w:val="left"/>
+      <w:pPr>
+        <w:tabs>
+          <w:tab w:val="num" w:pos="5760"/>
+        </w:tabs>
+        <w:ind w:left="5760" w:hanging="360"/>
+      </w:pPr>
+    </w:lvl>
+    <w:lvl w:ilvl="8" w:tentative="1">
+      <w:start w:val="1"/>
+      <w:numFmt w:val="decimal"/>
+      <w:lvlText w:val="%9."/>
+      <w:lvlJc w:val="left"/>
+      <w:pPr>
+        <w:tabs>
+          <w:tab w:val="num" w:pos="6480"/>
+        </w:tabs>
+        <w:ind w:left="6480" w:hanging="360"/>
+      </w:pPr>
+    </w:lvl>
+  </w:abstractNum>
+  <w:abstractNum w:abstractNumId="11" w15:restartNumberingAfterBreak="0">
     <w:nsid w:val="1B997B0E"/>
     <w:multiLevelType w:val="multilevel"/>
     <w:tmpl w:val="34DC628A"/>
@@ -16069,7 +17474,7 @@
       </w:rPr>
     </w:lvl>
   </w:abstractNum>
-  <w:abstractNum w:abstractNumId="10" w15:restartNumberingAfterBreak="0">
+  <w:abstractNum w:abstractNumId="12" w15:restartNumberingAfterBreak="0">
     <w:nsid w:val="1BDF632E"/>
     <w:multiLevelType w:val="multilevel"/>
     <w:tmpl w:val="63425B48"/>
@@ -16218,7 +17623,7 @@
       </w:rPr>
     </w:lvl>
   </w:abstractNum>
-  <w:abstractNum w:abstractNumId="11" w15:restartNumberingAfterBreak="0">
+  <w:abstractNum w:abstractNumId="13" w15:restartNumberingAfterBreak="0">
     <w:nsid w:val="1DD947BC"/>
     <w:multiLevelType w:val="multilevel"/>
     <w:tmpl w:val="6A5A8244"/>
@@ -16335,7 +17740,7 @@
       </w:pPr>
     </w:lvl>
   </w:abstractNum>
-  <w:abstractNum w:abstractNumId="12" w15:restartNumberingAfterBreak="0">
+  <w:abstractNum w:abstractNumId="14" w15:restartNumberingAfterBreak="0">
     <w:nsid w:val="1E5E33CC"/>
     <w:multiLevelType w:val="multilevel"/>
     <w:tmpl w:val="9D9841FA"/>
@@ -16448,7 +17853,7 @@
       </w:pPr>
     </w:lvl>
   </w:abstractNum>
-  <w:abstractNum w:abstractNumId="13" w15:restartNumberingAfterBreak="0">
+  <w:abstractNum w:abstractNumId="15" w15:restartNumberingAfterBreak="0">
     <w:nsid w:val="254B6D01"/>
     <w:multiLevelType w:val="multilevel"/>
     <w:tmpl w:val="F78EB84E"/>
@@ -16597,7 +18002,7 @@
       </w:rPr>
     </w:lvl>
   </w:abstractNum>
-  <w:abstractNum w:abstractNumId="14" w15:restartNumberingAfterBreak="0">
+  <w:abstractNum w:abstractNumId="16" w15:restartNumberingAfterBreak="0">
     <w:nsid w:val="255E2E5D"/>
     <w:multiLevelType w:val="multilevel"/>
     <w:tmpl w:val="DDF6E2E2"/>
@@ -16746,7 +18151,7 @@
       </w:rPr>
     </w:lvl>
   </w:abstractNum>
-  <w:abstractNum w:abstractNumId="15" w15:restartNumberingAfterBreak="0">
+  <w:abstractNum w:abstractNumId="17" w15:restartNumberingAfterBreak="0">
     <w:nsid w:val="2776022A"/>
     <w:multiLevelType w:val="multilevel"/>
     <w:tmpl w:val="4F40BE60"/>
@@ -16895,7 +18300,7 @@
       </w:rPr>
     </w:lvl>
   </w:abstractNum>
-  <w:abstractNum w:abstractNumId="16" w15:restartNumberingAfterBreak="0">
+  <w:abstractNum w:abstractNumId="18" w15:restartNumberingAfterBreak="0">
     <w:nsid w:val="2D1E1777"/>
     <w:multiLevelType w:val="multilevel"/>
     <w:tmpl w:val="E9BA085E"/>
@@ -17012,7 +18417,7 @@
       </w:pPr>
     </w:lvl>
   </w:abstractNum>
-  <w:abstractNum w:abstractNumId="17" w15:restartNumberingAfterBreak="0">
+  <w:abstractNum w:abstractNumId="19" w15:restartNumberingAfterBreak="0">
     <w:nsid w:val="30F152F8"/>
     <w:multiLevelType w:val="multilevel"/>
     <w:tmpl w:val="7720A3D8"/>
@@ -17161,7 +18566,120 @@
       </w:rPr>
     </w:lvl>
   </w:abstractNum>
-  <w:abstractNum w:abstractNumId="18" w15:restartNumberingAfterBreak="0">
+  <w:abstractNum w:abstractNumId="20" w15:restartNumberingAfterBreak="0">
+    <w:nsid w:val="35E97AFF"/>
+    <w:multiLevelType w:val="multilevel"/>
+    <w:tmpl w:val="A9C44120"/>
+    <w:lvl w:ilvl="0">
+      <w:start w:val="1"/>
+      <w:numFmt w:val="decimal"/>
+      <w:lvlText w:val="%1."/>
+      <w:lvlJc w:val="left"/>
+      <w:pPr>
+        <w:tabs>
+          <w:tab w:val="num" w:pos="720"/>
+        </w:tabs>
+        <w:ind w:left="720" w:hanging="360"/>
+      </w:pPr>
+    </w:lvl>
+    <w:lvl w:ilvl="1" w:tentative="1">
+      <w:start w:val="1"/>
+      <w:numFmt w:val="decimal"/>
+      <w:lvlText w:val="%2."/>
+      <w:lvlJc w:val="left"/>
+      <w:pPr>
+        <w:tabs>
+          <w:tab w:val="num" w:pos="1440"/>
+        </w:tabs>
+        <w:ind w:left="1440" w:hanging="360"/>
+      </w:pPr>
+    </w:lvl>
+    <w:lvl w:ilvl="2" w:tentative="1">
+      <w:start w:val="1"/>
+      <w:numFmt w:val="decimal"/>
+      <w:lvlText w:val="%3."/>
+      <w:lvlJc w:val="left"/>
+      <w:pPr>
+        <w:tabs>
+          <w:tab w:val="num" w:pos="2160"/>
+        </w:tabs>
+        <w:ind w:left="2160" w:hanging="360"/>
+      </w:pPr>
+    </w:lvl>
+    <w:lvl w:ilvl="3" w:tentative="1">
+      <w:start w:val="1"/>
+      <w:numFmt w:val="decimal"/>
+      <w:lvlText w:val="%4."/>
+      <w:lvlJc w:val="left"/>
+      <w:pPr>
+        <w:tabs>
+          <w:tab w:val="num" w:pos="2880"/>
+        </w:tabs>
+        <w:ind w:left="2880" w:hanging="360"/>
+      </w:pPr>
+    </w:lvl>
+    <w:lvl w:ilvl="4" w:tentative="1">
+      <w:start w:val="1"/>
+      <w:numFmt w:val="decimal"/>
+      <w:lvlText w:val="%5."/>
+      <w:lvlJc w:val="left"/>
+      <w:pPr>
+        <w:tabs>
+          <w:tab w:val="num" w:pos="3600"/>
+        </w:tabs>
+        <w:ind w:left="3600" w:hanging="360"/>
+      </w:pPr>
+    </w:lvl>
+    <w:lvl w:ilvl="5" w:tentative="1">
+      <w:start w:val="1"/>
+      <w:numFmt w:val="decimal"/>
+      <w:lvlText w:val="%6."/>
+      <w:lvlJc w:val="left"/>
+      <w:pPr>
+        <w:tabs>
+          <w:tab w:val="num" w:pos="4320"/>
+        </w:tabs>
+        <w:ind w:left="4320" w:hanging="360"/>
+      </w:pPr>
+    </w:lvl>
+    <w:lvl w:ilvl="6" w:tentative="1">
+      <w:start w:val="1"/>
+      <w:numFmt w:val="decimal"/>
+      <w:lvlText w:val="%7."/>
+      <w:lvlJc w:val="left"/>
+      <w:pPr>
+        <w:tabs>
+          <w:tab w:val="num" w:pos="5040"/>
+        </w:tabs>
+        <w:ind w:left="5040" w:hanging="360"/>
+      </w:pPr>
+    </w:lvl>
+    <w:lvl w:ilvl="7" w:tentative="1">
+      <w:start w:val="1"/>
+      <w:numFmt w:val="decimal"/>
+      <w:lvlText w:val="%8."/>
+      <w:lvlJc w:val="left"/>
+      <w:pPr>
+        <w:tabs>
+          <w:tab w:val="num" w:pos="5760"/>
+        </w:tabs>
+        <w:ind w:left="5760" w:hanging="360"/>
+      </w:pPr>
+    </w:lvl>
+    <w:lvl w:ilvl="8" w:tentative="1">
+      <w:start w:val="1"/>
+      <w:numFmt w:val="decimal"/>
+      <w:lvlText w:val="%9."/>
+      <w:lvlJc w:val="left"/>
+      <w:pPr>
+        <w:tabs>
+          <w:tab w:val="num" w:pos="6480"/>
+        </w:tabs>
+        <w:ind w:left="6480" w:hanging="360"/>
+      </w:pPr>
+    </w:lvl>
+  </w:abstractNum>
+  <w:abstractNum w:abstractNumId="21" w15:restartNumberingAfterBreak="0">
     <w:nsid w:val="39996CFA"/>
     <w:multiLevelType w:val="multilevel"/>
     <w:tmpl w:val="01D6DE9A"/>
@@ -17278,7 +18796,7 @@
       </w:pPr>
     </w:lvl>
   </w:abstractNum>
-  <w:abstractNum w:abstractNumId="19" w15:restartNumberingAfterBreak="0">
+  <w:abstractNum w:abstractNumId="22" w15:restartNumberingAfterBreak="0">
     <w:nsid w:val="3B2E16D8"/>
     <w:multiLevelType w:val="multilevel"/>
     <w:tmpl w:val="31AC1A36"/>
@@ -17391,7 +18909,7 @@
       </w:pPr>
     </w:lvl>
   </w:abstractNum>
-  <w:abstractNum w:abstractNumId="20" w15:restartNumberingAfterBreak="0">
+  <w:abstractNum w:abstractNumId="23" w15:restartNumberingAfterBreak="0">
     <w:nsid w:val="3FBF4F7A"/>
     <w:multiLevelType w:val="multilevel"/>
     <w:tmpl w:val="7F96037C"/>
@@ -17508,7 +19026,7 @@
       </w:pPr>
     </w:lvl>
   </w:abstractNum>
-  <w:abstractNum w:abstractNumId="21" w15:restartNumberingAfterBreak="0">
+  <w:abstractNum w:abstractNumId="24" w15:restartNumberingAfterBreak="0">
     <w:nsid w:val="468D5F5C"/>
     <w:multiLevelType w:val="multilevel"/>
     <w:tmpl w:val="272C30D8"/>
@@ -17621,7 +19139,7 @@
       </w:pPr>
     </w:lvl>
   </w:abstractNum>
-  <w:abstractNum w:abstractNumId="22" w15:restartNumberingAfterBreak="0">
+  <w:abstractNum w:abstractNumId="25" w15:restartNumberingAfterBreak="0">
     <w:nsid w:val="47D73927"/>
     <w:multiLevelType w:val="multilevel"/>
     <w:tmpl w:val="8B047A02"/>
@@ -17770,7 +19288,7 @@
       </w:rPr>
     </w:lvl>
   </w:abstractNum>
-  <w:abstractNum w:abstractNumId="23" w15:restartNumberingAfterBreak="0">
+  <w:abstractNum w:abstractNumId="26" w15:restartNumberingAfterBreak="0">
     <w:nsid w:val="4D772074"/>
     <w:multiLevelType w:val="multilevel"/>
     <w:tmpl w:val="919A6F54"/>
@@ -17883,7 +19401,7 @@
       </w:pPr>
     </w:lvl>
   </w:abstractNum>
-  <w:abstractNum w:abstractNumId="24" w15:restartNumberingAfterBreak="0">
+  <w:abstractNum w:abstractNumId="27" w15:restartNumberingAfterBreak="0">
     <w:nsid w:val="4E5E38E0"/>
     <w:multiLevelType w:val="multilevel"/>
     <w:tmpl w:val="440CCD60"/>
@@ -17996,7 +19514,124 @@
       </w:pPr>
     </w:lvl>
   </w:abstractNum>
-  <w:abstractNum w:abstractNumId="25" w15:restartNumberingAfterBreak="0">
+  <w:abstractNum w:abstractNumId="28" w15:restartNumberingAfterBreak="0">
+    <w:nsid w:val="52107247"/>
+    <w:multiLevelType w:val="multilevel"/>
+    <w:tmpl w:val="C3620A60"/>
+    <w:lvl w:ilvl="0">
+      <w:start w:val="1"/>
+      <w:numFmt w:val="decimal"/>
+      <w:lvlText w:val="%1."/>
+      <w:lvlJc w:val="left"/>
+      <w:pPr>
+        <w:tabs>
+          <w:tab w:val="num" w:pos="720"/>
+        </w:tabs>
+        <w:ind w:left="720" w:hanging="360"/>
+      </w:pPr>
+    </w:lvl>
+    <w:lvl w:ilvl="1">
+      <w:start w:val="1"/>
+      <w:numFmt w:val="bullet"/>
+      <w:lvlText w:val="o"/>
+      <w:lvlJc w:val="left"/>
+      <w:pPr>
+        <w:tabs>
+          <w:tab w:val="num" w:pos="1440"/>
+        </w:tabs>
+        <w:ind w:left="1440" w:hanging="360"/>
+      </w:pPr>
+      <w:rPr>
+        <w:rFonts w:ascii="Courier New" w:hAnsi="Courier New" w:hint="default"/>
+        <w:sz w:val="20"/>
+      </w:rPr>
+    </w:lvl>
+    <w:lvl w:ilvl="2" w:tentative="1">
+      <w:start w:val="1"/>
+      <w:numFmt w:val="decimal"/>
+      <w:lvlText w:val="%3."/>
+      <w:lvlJc w:val="left"/>
+      <w:pPr>
+        <w:tabs>
+          <w:tab w:val="num" w:pos="2160"/>
+        </w:tabs>
+        <w:ind w:left="2160" w:hanging="360"/>
+      </w:pPr>
+    </w:lvl>
+    <w:lvl w:ilvl="3" w:tentative="1">
+      <w:start w:val="1"/>
+      <w:numFmt w:val="decimal"/>
+      <w:lvlText w:val="%4."/>
+      <w:lvlJc w:val="left"/>
+      <w:pPr>
+        <w:tabs>
+          <w:tab w:val="num" w:pos="2880"/>
+        </w:tabs>
+        <w:ind w:left="2880" w:hanging="360"/>
+      </w:pPr>
+    </w:lvl>
+    <w:lvl w:ilvl="4" w:tentative="1">
+      <w:start w:val="1"/>
+      <w:numFmt w:val="decimal"/>
+      <w:lvlText w:val="%5."/>
+      <w:lvlJc w:val="left"/>
+      <w:pPr>
+        <w:tabs>
+          <w:tab w:val="num" w:pos="3600"/>
+        </w:tabs>
+        <w:ind w:left="3600" w:hanging="360"/>
+      </w:pPr>
+    </w:lvl>
+    <w:lvl w:ilvl="5" w:tentative="1">
+      <w:start w:val="1"/>
+      <w:numFmt w:val="decimal"/>
+      <w:lvlText w:val="%6."/>
+      <w:lvlJc w:val="left"/>
+      <w:pPr>
+        <w:tabs>
+          <w:tab w:val="num" w:pos="4320"/>
+        </w:tabs>
+        <w:ind w:left="4320" w:hanging="360"/>
+      </w:pPr>
+    </w:lvl>
+    <w:lvl w:ilvl="6" w:tentative="1">
+      <w:start w:val="1"/>
+      <w:numFmt w:val="decimal"/>
+      <w:lvlText w:val="%7."/>
+      <w:lvlJc w:val="left"/>
+      <w:pPr>
+        <w:tabs>
+          <w:tab w:val="num" w:pos="5040"/>
+        </w:tabs>
+        <w:ind w:left="5040" w:hanging="360"/>
+      </w:pPr>
+    </w:lvl>
+    <w:lvl w:ilvl="7" w:tentative="1">
+      <w:start w:val="1"/>
+      <w:numFmt w:val="decimal"/>
+      <w:lvlText w:val="%8."/>
+      <w:lvlJc w:val="left"/>
+      <w:pPr>
+        <w:tabs>
+          <w:tab w:val="num" w:pos="5760"/>
+        </w:tabs>
+        <w:ind w:left="5760" w:hanging="360"/>
+      </w:pPr>
+    </w:lvl>
+    <w:lvl w:ilvl="8" w:tentative="1">
+      <w:start w:val="1"/>
+      <w:numFmt w:val="decimal"/>
+      <w:lvlText w:val="%9."/>
+      <w:lvlJc w:val="left"/>
+      <w:pPr>
+        <w:tabs>
+          <w:tab w:val="num" w:pos="6480"/>
+        </w:tabs>
+        <w:ind w:left="6480" w:hanging="360"/>
+      </w:pPr>
+    </w:lvl>
+  </w:abstractNum>
+  <w:abstractNum w:abstractNumId="29" w15:restartNumberingAfterBreak="0">
     <w:nsid w:val="52376008"/>
     <w:multiLevelType w:val="multilevel"/>
     <w:tmpl w:val="DE923C2A"/>
@@ -18145,7 +19780,7 @@
       </w:rPr>
     </w:lvl>
   </w:abstractNum>
-  <w:abstractNum w:abstractNumId="26" w15:restartNumberingAfterBreak="0">
+  <w:abstractNum w:abstractNumId="30" w15:restartNumberingAfterBreak="0">
     <w:nsid w:val="53467BDC"/>
     <w:multiLevelType w:val="multilevel"/>
     <w:tmpl w:val="CF9E7C38"/>
@@ -18294,7 +19929,7 @@
       </w:rPr>
     </w:lvl>
   </w:abstractNum>
-  <w:abstractNum w:abstractNumId="27" w15:restartNumberingAfterBreak="0">
+  <w:abstractNum w:abstractNumId="31" w15:restartNumberingAfterBreak="0">
     <w:nsid w:val="53801E48"/>
     <w:multiLevelType w:val="multilevel"/>
     <w:tmpl w:val="CFD6D858"/>
@@ -18443,7 +20078,7 @@
       </w:rPr>
     </w:lvl>
   </w:abstractNum>
-  <w:abstractNum w:abstractNumId="28" w15:restartNumberingAfterBreak="0">
+  <w:abstractNum w:abstractNumId="32" w15:restartNumberingAfterBreak="0">
     <w:nsid w:val="5D251FAB"/>
     <w:multiLevelType w:val="multilevel"/>
     <w:tmpl w:val="1E1673DE"/>
@@ -18592,7 +20227,7 @@
       </w:rPr>
     </w:lvl>
   </w:abstractNum>
-  <w:abstractNum w:abstractNumId="29" w15:restartNumberingAfterBreak="0">
+  <w:abstractNum w:abstractNumId="33" w15:restartNumberingAfterBreak="0">
     <w:nsid w:val="5F02075E"/>
     <w:multiLevelType w:val="multilevel"/>
     <w:tmpl w:val="99B07BEA"/>
@@ -18741,7 +20376,7 @@
       </w:rPr>
     </w:lvl>
   </w:abstractNum>
-  <w:abstractNum w:abstractNumId="30" w15:restartNumberingAfterBreak="0">
+  <w:abstractNum w:abstractNumId="34" w15:restartNumberingAfterBreak="0">
     <w:nsid w:val="61780228"/>
     <w:multiLevelType w:val="multilevel"/>
     <w:tmpl w:val="BEA69B9E"/>
@@ -18890,7 +20525,7 @@
       </w:rPr>
     </w:lvl>
   </w:abstractNum>
-  <w:abstractNum w:abstractNumId="31" w15:restartNumberingAfterBreak="0">
+  <w:abstractNum w:abstractNumId="35" w15:restartNumberingAfterBreak="0">
     <w:nsid w:val="66EA5D5B"/>
     <w:multiLevelType w:val="multilevel"/>
     <w:tmpl w:val="6CDEF16E"/>
@@ -19039,7 +20674,7 @@
       </w:rPr>
     </w:lvl>
   </w:abstractNum>
-  <w:abstractNum w:abstractNumId="32" w15:restartNumberingAfterBreak="0">
+  <w:abstractNum w:abstractNumId="36" w15:restartNumberingAfterBreak="0">
     <w:nsid w:val="697F0AAD"/>
     <w:multiLevelType w:val="multilevel"/>
     <w:tmpl w:val="878804EA"/>
@@ -19188,7 +20823,7 @@
       </w:rPr>
     </w:lvl>
   </w:abstractNum>
-  <w:abstractNum w:abstractNumId="33" w15:restartNumberingAfterBreak="0">
+  <w:abstractNum w:abstractNumId="37" w15:restartNumberingAfterBreak="0">
     <w:nsid w:val="6BA0338A"/>
     <w:multiLevelType w:val="multilevel"/>
     <w:tmpl w:val="D64A5064"/>
@@ -19337,7 +20972,7 @@
       </w:rPr>
     </w:lvl>
   </w:abstractNum>
-  <w:abstractNum w:abstractNumId="34" w15:restartNumberingAfterBreak="0">
+  <w:abstractNum w:abstractNumId="38" w15:restartNumberingAfterBreak="0">
     <w:nsid w:val="6CB2353F"/>
     <w:multiLevelType w:val="multilevel"/>
     <w:tmpl w:val="D9E0ED3C"/>
@@ -19482,7 +21117,156 @@
       </w:rPr>
     </w:lvl>
   </w:abstractNum>
-  <w:abstractNum w:abstractNumId="35" w15:restartNumberingAfterBreak="0">
+  <w:abstractNum w:abstractNumId="39" w15:restartNumberingAfterBreak="0">
+    <w:nsid w:val="6E1A3081"/>
+    <w:multiLevelType w:val="multilevel"/>
+    <w:tmpl w:val="007E21B2"/>
+    <w:lvl w:ilvl="0">
+      <w:start w:val="1"/>
+      <w:numFmt w:val="bullet"/>
+      <w:lvlText w:val=""/>
+      <w:lvlJc w:val="left"/>
+      <w:pPr>
+        <w:tabs>
+          <w:tab w:val="num" w:pos="720"/>
+        </w:tabs>
+        <w:ind w:left="720" w:hanging="360"/>
+      </w:pPr>
+      <w:rPr>
+        <w:rFonts w:ascii="Symbol" w:hAnsi="Symbol" w:hint="default"/>
+        <w:sz w:val="20"/>
+      </w:rPr>
+    </w:lvl>
+    <w:lvl w:ilvl="1" w:tentative="1">
+      <w:start w:val="1"/>
+      <w:numFmt w:val="bullet"/>
+      <w:lvlText w:val="o"/>
+      <w:lvlJc w:val="left"/>
+      <w:pPr>
+        <w:tabs>
+          <w:tab w:val="num" w:pos="1440"/>
+        </w:tabs>
+        <w:ind w:left="1440" w:hanging="360"/>
+      </w:pPr>
+      <w:rPr>
+        <w:rFonts w:ascii="Courier New" w:hAnsi="Courier New" w:hint="default"/>
+        <w:sz w:val="20"/>
+      </w:rPr>
+    </w:lvl>
+    <w:lvl w:ilvl="2" w:tentative="1">
+      <w:start w:val="1"/>
+      <w:numFmt w:val="bullet"/>
+      <w:lvlText w:val=""/>
+      <w:lvlJc w:val="left"/>
+      <w:pPr>
+        <w:tabs>
+          <w:tab w:val="num" w:pos="2160"/>
+        </w:tabs>
+        <w:ind w:left="2160" w:hanging="360"/>
+      </w:pPr>
+      <w:rPr>
+        <w:rFonts w:ascii="Wingdings" w:hAnsi="Wingdings" w:hint="default"/>
+        <w:sz w:val="20"/>
+      </w:rPr>
+    </w:lvl>
+    <w:lvl w:ilvl="3" w:tentative="1">
+      <w:start w:val="1"/>
+      <w:numFmt w:val="bullet"/>
+      <w:lvlText w:val=""/>
+      <w:lvlJc w:val="left"/>
+      <w:pPr>
+        <w:tabs>
+          <w:tab w:val="num" w:pos="2880"/>
+        </w:tabs>
+        <w:ind w:left="2880" w:hanging="360"/>
+      </w:pPr>
+      <w:rPr>
+        <w:rFonts w:ascii="Wingdings" w:hAnsi="Wingdings" w:hint="default"/>
+        <w:sz w:val="20"/>
+      </w:rPr>
+    </w:lvl>
+    <w:lvl w:ilvl="4" w:tentative="1">
+      <w:start w:val="1"/>
+      <w:numFmt w:val="bullet"/>
+      <w:lvlText w:val=""/>
+      <w:lvlJc w:val="left"/>
+      <w:pPr>
+        <w:tabs>
+          <w:tab w:val="num" w:pos="3600"/>
+        </w:tabs>
+        <w:ind w:left="3600" w:hanging="360"/>
+      </w:pPr>
+      <w:rPr>
+        <w:rFonts w:ascii="Wingdings" w:hAnsi="Wingdings" w:hint="default"/>
+        <w:sz w:val="20"/>
+      </w:rPr>
+    </w:lvl>
+    <w:lvl w:ilvl="5" w:tentative="1">
+      <w:start w:val="1"/>
+      <w:numFmt w:val="bullet"/>
+      <w:lvlText w:val=""/>
+      <w:lvlJc w:val="left"/>
+      <w:pPr>
+        <w:tabs>
+          <w:tab w:val="num" w:pos="4320"/>
+        </w:tabs>
+        <w:ind w:left="4320" w:hanging="360"/>
+      </w:pPr>
+      <w:rPr>
+        <w:rFonts w:ascii="Wingdings" w:hAnsi="Wingdings" w:hint="default"/>
+        <w:sz w:val="20"/>
+      </w:rPr>
+    </w:lvl>
+    <w:lvl w:ilvl="6" w:tentative="1">
+      <w:start w:val="1"/>
+      <w:numFmt w:val="bullet"/>
+      <w:lvlText w:val=""/>
+      <w:lvlJc w:val="left"/>
+      <w:pPr>
+        <w:tabs>
+          <w:tab w:val="num" w:pos="5040"/>
+        </w:tabs>
+        <w:ind w:left="5040" w:hanging="360"/>
+      </w:pPr>
+      <w:rPr>
+        <w:rFonts w:ascii="Wingdings" w:hAnsi="Wingdings" w:hint="default"/>
+        <w:sz w:val="20"/>
+      </w:rPr>
+    </w:lvl>
+    <w:lvl w:ilvl="7" w:tentative="1">
+      <w:start w:val="1"/>
+      <w:numFmt w:val="bullet"/>
+      <w:lvlText w:val=""/>
+      <w:lvlJc w:val="left"/>
+      <w:pPr>
+        <w:tabs>
+          <w:tab w:val="num" w:pos="5760"/>
+        </w:tabs>
+        <w:ind w:left="5760" w:hanging="360"/>
+      </w:pPr>
+      <w:rPr>
+        <w:rFonts w:ascii="Wingdings" w:hAnsi="Wingdings" w:hint="default"/>
+        <w:sz w:val="20"/>
+      </w:rPr>
+    </w:lvl>
+    <w:lvl w:ilvl="8" w:tentative="1">
+      <w:start w:val="1"/>
+      <w:numFmt w:val="bullet"/>
+      <w:lvlText w:val=""/>
+      <w:lvlJc w:val="left"/>
+      <w:pPr>
+        <w:tabs>
+          <w:tab w:val="num" w:pos="6480"/>
+        </w:tabs>
+        <w:ind w:left="6480" w:hanging="360"/>
+      </w:pPr>
+      <w:rPr>
+        <w:rFonts w:ascii="Wingdings" w:hAnsi="Wingdings" w:hint="default"/>
+        <w:sz w:val="20"/>
+      </w:rPr>
+    </w:lvl>
+  </w:abstractNum>
+  <w:abstractNum w:abstractNumId="40" w15:restartNumberingAfterBreak="0">
     <w:nsid w:val="701B7FC6"/>
     <w:multiLevelType w:val="multilevel"/>
     <w:tmpl w:val="62A86306"/>
@@ -19631,7 +21415,7 @@
       </w:rPr>
     </w:lvl>
   </w:abstractNum>
-  <w:abstractNum w:abstractNumId="36" w15:restartNumberingAfterBreak="0">
+  <w:abstractNum w:abstractNumId="41" w15:restartNumberingAfterBreak="0">
     <w:nsid w:val="727532CB"/>
     <w:multiLevelType w:val="multilevel"/>
     <w:tmpl w:val="B40A5A90"/>
@@ -19748,7 +21532,7 @@
       </w:pPr>
     </w:lvl>
   </w:abstractNum>
-  <w:abstractNum w:abstractNumId="37" w15:restartNumberingAfterBreak="0">
+  <w:abstractNum w:abstractNumId="42" w15:restartNumberingAfterBreak="0">
     <w:nsid w:val="74BB75EC"/>
     <w:multiLevelType w:val="multilevel"/>
     <w:tmpl w:val="722A37C4"/>
@@ -19861,7 +21645,7 @@
       </w:pPr>
     </w:lvl>
   </w:abstractNum>
-  <w:abstractNum w:abstractNumId="38" w15:restartNumberingAfterBreak="0">
+  <w:abstractNum w:abstractNumId="43" w15:restartNumberingAfterBreak="0">
     <w:nsid w:val="7BF00526"/>
     <w:multiLevelType w:val="multilevel"/>
     <w:tmpl w:val="7DCEECFE"/>
@@ -19982,7 +21766,7 @@
       </w:pPr>
     </w:lvl>
   </w:abstractNum>
-  <w:abstractNum w:abstractNumId="39" w15:restartNumberingAfterBreak="0">
+  <w:abstractNum w:abstractNumId="44" w15:restartNumberingAfterBreak="0">
     <w:nsid w:val="7CAC2582"/>
     <w:multiLevelType w:val="multilevel"/>
     <w:tmpl w:val="4CFCDC5C"/>
@@ -20131,7 +21915,7 @@
       </w:rPr>
     </w:lvl>
   </w:abstractNum>
-  <w:abstractNum w:abstractNumId="40" w15:restartNumberingAfterBreak="0">
+  <w:abstractNum w:abstractNumId="45" w15:restartNumberingAfterBreak="0">
     <w:nsid w:val="7E0433B0"/>
     <w:multiLevelType w:val="multilevel"/>
     <w:tmpl w:val="608A1F2C"/>
@@ -20281,58 +22065,58 @@
     </w:lvl>
   </w:abstractNum>
   <w:num w:numId="1" w16cid:durableId="162823899">
+    <w:abstractNumId w:val="24"/>
+  </w:num>
+  <w:num w:numId="2" w16cid:durableId="1573347814">
+    <w:abstractNumId w:val="38"/>
+  </w:num>
+  <w:num w:numId="3" w16cid:durableId="949316727">
+    <w:abstractNumId w:val="43"/>
+  </w:num>
+  <w:num w:numId="4" w16cid:durableId="1880504642">
+    <w:abstractNumId w:val="36"/>
+  </w:num>
+  <w:num w:numId="5" w16cid:durableId="1403872811">
+    <w:abstractNumId w:val="35"/>
+  </w:num>
+  <w:num w:numId="6" w16cid:durableId="853305151">
+    <w:abstractNumId w:val="18"/>
+  </w:num>
+  <w:num w:numId="7" w16cid:durableId="104078489">
+    <w:abstractNumId w:val="15"/>
+  </w:num>
+  <w:num w:numId="8" w16cid:durableId="805468283">
+    <w:abstractNumId w:val="31"/>
+  </w:num>
+  <w:num w:numId="9" w16cid:durableId="1089160130">
+    <w:abstractNumId w:val="34"/>
+  </w:num>
+  <w:num w:numId="10" w16cid:durableId="1930966574">
+    <w:abstractNumId w:val="17"/>
+  </w:num>
+  <w:num w:numId="11" w16cid:durableId="944770143">
+    <w:abstractNumId w:val="29"/>
+  </w:num>
+  <w:num w:numId="12" w16cid:durableId="1791700522">
+    <w:abstractNumId w:val="22"/>
+  </w:num>
+  <w:num w:numId="13" w16cid:durableId="494299896">
+    <w:abstractNumId w:val="12"/>
+  </w:num>
+  <w:num w:numId="14" w16cid:durableId="494221233">
+    <w:abstractNumId w:val="40"/>
+  </w:num>
+  <w:num w:numId="15" w16cid:durableId="594897139">
     <w:abstractNumId w:val="21"/>
   </w:num>
-  <w:num w:numId="2" w16cid:durableId="1573347814">
-    <w:abstractNumId w:val="34"/>
-  </w:num>
-  <w:num w:numId="3" w16cid:durableId="949316727">
-    <w:abstractNumId w:val="38"/>
-  </w:num>
-  <w:num w:numId="4" w16cid:durableId="1880504642">
-    <w:abstractNumId w:val="32"/>
-  </w:num>
-  <w:num w:numId="5" w16cid:durableId="1403872811">
-    <w:abstractNumId w:val="31"/>
-  </w:num>
-  <w:num w:numId="6" w16cid:durableId="853305151">
-    <w:abstractNumId w:val="16"/>
-  </w:num>
-  <w:num w:numId="7" w16cid:durableId="104078489">
-    <w:abstractNumId w:val="13"/>
-  </w:num>
-  <w:num w:numId="8" w16cid:durableId="805468283">
-    <w:abstractNumId w:val="27"/>
-  </w:num>
-  <w:num w:numId="9" w16cid:durableId="1089160130">
-    <w:abstractNumId w:val="30"/>
-  </w:num>
-  <w:num w:numId="10" w16cid:durableId="1930966574">
-    <w:abstractNumId w:val="15"/>
-  </w:num>
-  <w:num w:numId="11" w16cid:durableId="944770143">
-    <w:abstractNumId w:val="25"/>
-  </w:num>
-  <w:num w:numId="12" w16cid:durableId="1791700522">
-    <w:abstractNumId w:val="19"/>
-  </w:num>
-  <w:num w:numId="13" w16cid:durableId="494299896">
-    <w:abstractNumId w:val="10"/>
-  </w:num>
-  <w:num w:numId="14" w16cid:durableId="494221233">
-    <w:abstractNumId w:val="35"/>
-  </w:num>
-  <w:num w:numId="15" w16cid:durableId="594897139">
-    <w:abstractNumId w:val="18"/>
-  </w:num>
   <w:num w:numId="16" w16cid:durableId="1397970612">
-    <w:abstractNumId w:val="12"/>
+    <w:abstractNumId w:val="14"/>
   </w:num>
   <w:num w:numId="17" w16cid:durableId="597754490">
     <w:abstractNumId w:val="7"/>
   </w:num>
   <w:num w:numId="18" w16cid:durableId="1051343562">
-    <w:abstractNumId w:val="14"/>
+    <w:abstractNumId w:val="16"/>
   </w:num>
   <w:num w:numId="19" w16cid:durableId="1562255737">
     <w:abstractNumId w:val="4"/>
@@ -20341,46 +22125,46 @@
     <w:abstractNumId w:val="2"/>
   </w:num>
   <w:num w:numId="21" w16cid:durableId="853761242">
-    <w:abstractNumId w:val="39"/>
+    <w:abstractNumId w:val="44"/>
   </w:num>
   <w:num w:numId="22" w16cid:durableId="1451970315">
-    <w:abstractNumId w:val="28"/>
+    <w:abstractNumId w:val="32"/>
   </w:num>
   <w:num w:numId="23" w16cid:durableId="1839421294">
-    <w:abstractNumId w:val="9"/>
+    <w:abstractNumId w:val="11"/>
   </w:num>
   <w:num w:numId="24" w16cid:durableId="204021695">
-    <w:abstractNumId w:val="17"/>
+    <w:abstractNumId w:val="19"/>
   </w:num>
   <w:num w:numId="25" w16cid:durableId="1180582410">
     <w:abstractNumId w:val="0"/>
   </w:num>
   <w:num w:numId="26" w16cid:durableId="199320786">
-    <w:abstractNumId w:val="22"/>
+    <w:abstractNumId w:val="25"/>
   </w:num>
   <w:num w:numId="27" w16cid:durableId="411972533">
     <w:abstractNumId w:val="8"/>
   </w:num>
   <w:num w:numId="28" w16cid:durableId="1767921666">
-    <w:abstractNumId w:val="37"/>
+    <w:abstractNumId w:val="42"/>
   </w:num>
   <w:num w:numId="29" w16cid:durableId="1023288458">
-    <w:abstractNumId w:val="24"/>
+    <w:abstractNumId w:val="27"/>
   </w:num>
   <w:num w:numId="30" w16cid:durableId="1901287417">
     <w:abstractNumId w:val="3"/>
   </w:num>
   <w:num w:numId="31" w16cid:durableId="1925414900">
-    <w:abstractNumId w:val="11"/>
+    <w:abstractNumId w:val="13"/>
   </w:num>
   <w:num w:numId="32" w16cid:durableId="841361287">
-    <w:abstractNumId w:val="23"/>
+    <w:abstractNumId w:val="26"/>
   </w:num>
   <w:num w:numId="33" w16cid:durableId="1349914235">
-    <w:abstractNumId w:val="33"/>
+    <w:abstractNumId w:val="37"/>
   </w:num>
   <w:num w:numId="34" w16cid:durableId="1949240607">
-    <w:abstractNumId w:val="20"/>
+    <w:abstractNumId w:val="23"/>
   </w:num>
   <w:num w:numId="35" w16cid:durableId="950673953">
     <w:abstractNumId w:val="6"/>
@@ -20389,19 +22173,34 @@
     <w:abstractNumId w:val="5"/>
   </w:num>
   <w:num w:numId="37" w16cid:durableId="770514271">
-    <w:abstractNumId w:val="40"/>
+    <w:abstractNumId w:val="45"/>
   </w:num>
   <w:num w:numId="38" w16cid:durableId="1985620749">
     <w:abstractNumId w:val="1"/>
   </w:num>
   <w:num w:numId="39" w16cid:durableId="1772235073">
-    <w:abstractNumId w:val="26"/>
+    <w:abstractNumId w:val="30"/>
   </w:num>
   <w:num w:numId="40" w16cid:durableId="369109063">
-    <w:abstractNumId w:val="29"/>
+    <w:abstractNumId w:val="33"/>
   </w:num>
   <w:num w:numId="41" w16cid:durableId="1832523646">
-    <w:abstractNumId w:val="36"/>
+    <w:abstractNumId w:val="41"/>
+  </w:num>
+  <w:num w:numId="42" w16cid:durableId="1868791421">
+    <w:abstractNumId w:val="20"/>
+  </w:num>
+  <w:num w:numId="43" w16cid:durableId="707535600">
+    <w:abstractNumId w:val="28"/>
+  </w:num>
+  <w:num w:numId="44" w16cid:durableId="1621915134">
+    <w:abstractNumId w:val="9"/>
+  </w:num>
+  <w:num w:numId="45" w16cid:durableId="262883900">
+    <w:abstractNumId w:val="39"/>
+  </w:num>
+  <w:num w:numId="46" w16cid:durableId="204219682">
+    <w:abstractNumId w:val="10"/>
   </w:num>
 </w:numbering>
 </file>

</xml_diff>